<commit_message>
Update to CleanABAPTheGoldenRules for consistency (#70)
* Delete CleanABAPTheGoldenRules.docx

* Add files via upload
</commit_message>
<xml_diff>
--- a/clean-abap/cheat-sheet/CleanABAPTheGoldenRules.docx
+++ b/clean-abap/cheat-sheet/CleanABAPTheGoldenRules.docx
@@ -4,7 +4,7 @@
   <w:body>
     <w:tbl>
       <w:tblPr>
-        <w:tblStyle w:val="TableGrid"/>
+        <w:tblStyle w:val="Tabellrutnt"/>
         <w:tblW w:w="0" w:type="auto"/>
         <w:tblBorders>
           <w:top w:val="none" w:sz="0" w:space="0" w:color="auto"/>
@@ -176,19 +176,11 @@
                 <w:rFonts w:asciiTheme="majorHAnsi" w:hAnsiTheme="majorHAnsi" w:cstheme="majorHAnsi"/>
               </w:rPr>
             </w:pPr>
-            <w:proofErr w:type="spellStart"/>
-            <w:r>
-              <w:rPr>
-                <w:rFonts w:asciiTheme="majorHAnsi" w:hAnsiTheme="majorHAnsi" w:cstheme="majorHAnsi"/>
-              </w:rPr>
-              <w:t>Use</w:t>
-            </w:r>
-            <w:proofErr w:type="spellEnd"/>
-            <w:r>
-              <w:rPr>
-                <w:rFonts w:asciiTheme="majorHAnsi" w:hAnsiTheme="majorHAnsi" w:cstheme="majorHAnsi"/>
-              </w:rPr>
-              <w:t xml:space="preserve"> </w:t>
+            <w:r>
+              <w:rPr>
+                <w:rFonts w:asciiTheme="majorHAnsi" w:hAnsiTheme="majorHAnsi" w:cstheme="majorHAnsi"/>
+              </w:rPr>
+              <w:t xml:space="preserve">Use </w:t>
             </w:r>
             <w:proofErr w:type="spellStart"/>
             <w:r>
@@ -374,6 +366,50 @@
           <w:p>
             <w:pPr>
               <w:pStyle w:val="Explanation"/>
+              <w:rPr>
+                <w:rStyle w:val="CodeChar"/>
+              </w:rPr>
+            </w:pPr>
+            <w:r>
+              <w:rPr>
+                <w:rFonts w:asciiTheme="majorHAnsi" w:hAnsiTheme="majorHAnsi"/>
+              </w:rPr>
+              <w:t xml:space="preserve">E.g. </w:t>
+            </w:r>
+            <w:r>
+              <w:rPr>
+                <w:rStyle w:val="CodeChar"/>
+              </w:rPr>
+              <w:t>index += 1</w:t>
+            </w:r>
+            <w:r>
+              <w:rPr>
+                <w:rFonts w:asciiTheme="majorHAnsi" w:hAnsiTheme="majorHAnsi"/>
+              </w:rPr>
+              <w:t xml:space="preserve"> or </w:t>
+            </w:r>
+            <w:r>
+              <w:rPr>
+                <w:rStyle w:val="CodeChar"/>
+              </w:rPr>
+              <w:t xml:space="preserve">index = </w:t>
+            </w:r>
+            <w:r>
+              <w:rPr>
+                <w:rStyle w:val="CodeChar"/>
+              </w:rPr>
+              <w:t xml:space="preserve">index + </w:t>
+            </w:r>
+            <w:r>
+              <w:rPr>
+                <w:rStyle w:val="CodeChar"/>
+              </w:rPr>
+              <w:t>1</w:t>
+            </w:r>
+          </w:p>
+          <w:p>
+            <w:pPr>
+              <w:pStyle w:val="Explanation"/>
               <w:spacing w:after="60"/>
               <w:rPr>
                 <w:rFonts w:asciiTheme="majorHAnsi" w:hAnsiTheme="majorHAnsi"/>
@@ -384,19 +420,7 @@
               <w:rPr>
                 <w:rFonts w:asciiTheme="majorHAnsi" w:hAnsiTheme="majorHAnsi"/>
               </w:rPr>
-              <w:t xml:space="preserve">E.g. </w:t>
-            </w:r>
-            <w:r>
-              <w:rPr>
-                <w:rStyle w:val="CodeChar"/>
-              </w:rPr>
-              <w:t>index += 1</w:t>
-            </w:r>
-            <w:r>
-              <w:rPr>
-                <w:rFonts w:asciiTheme="majorHAnsi" w:hAnsiTheme="majorHAnsi"/>
-              </w:rPr>
-              <w:t xml:space="preserve"> instead </w:t>
+              <w:t xml:space="preserve">Instead of </w:t>
             </w:r>
             <w:r>
               <w:rPr>
@@ -694,6 +718,12 @@
               <w:rPr>
                 <w:rFonts w:asciiTheme="majorHAnsi" w:hAnsiTheme="majorHAnsi"/>
               </w:rPr>
+              <w:t xml:space="preserve"> of</w:t>
+            </w:r>
+            <w:r>
+              <w:rPr>
+                <w:rFonts w:asciiTheme="majorHAnsi" w:hAnsiTheme="majorHAnsi"/>
+              </w:rPr>
               <w:t xml:space="preserve"> </w:t>
             </w:r>
             <w:r>
@@ -2441,16 +2471,8 @@
               <w:rPr>
                 <w:color w:val="FFFFFF" w:themeColor="background1"/>
               </w:rPr>
-              <w:t xml:space="preserve">Test </w:t>
-            </w:r>
-            <w:proofErr w:type="spellStart"/>
-            <w:r>
-              <w:rPr>
-                <w:color w:val="FFFFFF" w:themeColor="background1"/>
-              </w:rPr>
-              <w:t>Methods</w:t>
-            </w:r>
-            <w:proofErr w:type="spellEnd"/>
+              <w:t>Test Methods</w:t>
+            </w:r>
           </w:p>
         </w:tc>
       </w:tr>
@@ -2478,16 +2500,7 @@
                 <w:rFonts w:asciiTheme="majorHAnsi" w:hAnsiTheme="majorHAnsi" w:cstheme="majorHAnsi"/>
                 <w:lang w:val="en-US"/>
               </w:rPr>
-              <w:t>Test methods names: reflec</w:t>
-            </w:r>
-            <w:bookmarkStart w:id="0" w:name="_GoBack"/>
-            <w:bookmarkEnd w:id="0"/>
-            <w:r>
-              <w:rPr>
-                <w:rFonts w:asciiTheme="majorHAnsi" w:hAnsiTheme="majorHAnsi" w:cstheme="majorHAnsi"/>
-                <w:lang w:val="en-US"/>
-              </w:rPr>
-              <w:t>t what’s given and expected</w:t>
+              <w:t>Test methods names: reflect what’s given and expected</w:t>
             </w:r>
           </w:p>
         </w:tc>
@@ -3427,7 +3440,7 @@
     </w:p>
     <w:tbl>
       <w:tblPr>
-        <w:tblStyle w:val="TableGrid"/>
+        <w:tblStyle w:val="Tabellrutnt"/>
         <w:tblW w:w="0" w:type="auto"/>
         <w:tblBorders>
           <w:top w:val="none" w:sz="0" w:space="0" w:color="auto"/>
@@ -3459,19 +3472,11 @@
               <w:pStyle w:val="BlockHeader"/>
               <w:spacing w:before="0" w:after="0"/>
             </w:pPr>
-            <w:proofErr w:type="spellStart"/>
             <w:r>
               <w:rPr>
                 <w:color w:val="FFFFFF" w:themeColor="background1"/>
               </w:rPr>
-              <w:t>Methods</w:t>
-            </w:r>
-            <w:proofErr w:type="spellEnd"/>
-            <w:r>
-              <w:rPr>
-                <w:color w:val="FFFFFF" w:themeColor="background1"/>
-              </w:rPr>
-              <w:t xml:space="preserve">: </w:t>
+              <w:t xml:space="preserve">Methods: </w:t>
             </w:r>
             <w:proofErr w:type="spellStart"/>
             <w:r>
@@ -3653,33 +3658,11 @@
               <w:pStyle w:val="BlockHeader"/>
               <w:spacing w:before="0" w:after="0"/>
             </w:pPr>
-            <w:proofErr w:type="spellStart"/>
             <w:r>
               <w:rPr>
                 <w:color w:val="FFFFFF" w:themeColor="background1"/>
               </w:rPr>
-              <w:t>Methods</w:t>
-            </w:r>
-            <w:proofErr w:type="spellEnd"/>
-            <w:r>
-              <w:rPr>
-                <w:color w:val="FFFFFF" w:themeColor="background1"/>
-              </w:rPr>
-              <w:t xml:space="preserve">: </w:t>
-            </w:r>
-            <w:proofErr w:type="spellStart"/>
-            <w:r>
-              <w:rPr>
-                <w:color w:val="FFFFFF" w:themeColor="background1"/>
-              </w:rPr>
-              <w:t>Method</w:t>
-            </w:r>
-            <w:proofErr w:type="spellEnd"/>
-            <w:r>
-              <w:rPr>
-                <w:color w:val="FFFFFF" w:themeColor="background1"/>
-              </w:rPr>
-              <w:t xml:space="preserve"> </w:t>
+              <w:t xml:space="preserve">Methods: Method </w:t>
             </w:r>
             <w:proofErr w:type="spellStart"/>
             <w:r>
@@ -3902,19 +3885,11 @@
               <w:pStyle w:val="BlockHeader"/>
               <w:spacing w:before="0" w:after="0"/>
             </w:pPr>
-            <w:proofErr w:type="spellStart"/>
             <w:r>
               <w:rPr>
                 <w:color w:val="FFFFFF" w:themeColor="background1"/>
               </w:rPr>
-              <w:t>Methods</w:t>
-            </w:r>
-            <w:proofErr w:type="spellEnd"/>
-            <w:r>
-              <w:rPr>
-                <w:color w:val="FFFFFF" w:themeColor="background1"/>
-              </w:rPr>
-              <w:t xml:space="preserve">: Parameter </w:t>
+              <w:t xml:space="preserve">Methods: Parameter </w:t>
             </w:r>
             <w:proofErr w:type="spellStart"/>
             <w:r>
@@ -4937,6 +4912,8 @@
           <w:lang w:val="en-US"/>
         </w:rPr>
       </w:pPr>
+      <w:bookmarkStart w:id="0" w:name="_GoBack"/>
+      <w:bookmarkEnd w:id="0"/>
     </w:p>
     <w:sectPr>
       <w:footerReference w:type="default" r:id="rId6"/>
@@ -4972,7 +4949,7 @@
 <w:ftr xmlns:wpc="http://schemas.microsoft.com/office/word/2010/wordprocessingCanvas" xmlns:cx="http://schemas.microsoft.com/office/drawing/2014/chartex" xmlns:cx1="http://schemas.microsoft.com/office/drawing/2015/9/8/chartex" xmlns:cx2="http://schemas.microsoft.com/office/drawing/2015/10/21/chartex" xmlns:cx3="http://schemas.microsoft.com/office/drawing/2016/5/9/chartex" xmlns:cx4="http://schemas.microsoft.com/office/drawing/2016/5/10/chartex" xmlns:cx5="http://schemas.microsoft.com/office/drawing/2016/5/11/chartex" xmlns:cx6="http://schemas.microsoft.com/office/drawing/2016/5/12/chartex" xmlns:cx7="http://schemas.microsoft.com/office/drawing/2016/5/13/chartex" xmlns:cx8="http://schemas.microsoft.com/office/drawing/2016/5/14/chartex" xmlns:mc="http://schemas.openxmlformats.org/markup-compatibility/2006" xmlns:aink="http://schemas.microsoft.com/office/drawing/2016/ink" xmlns:am3d="http://schemas.microsoft.com/office/drawing/2017/model3d" xmlns:o="urn:schemas-microsoft-com:office:office" xmlns:r="http://schemas.openxmlformats.org/officeDocument/2006/relationships" xmlns:m="http://schemas.openxmlformats.org/officeDocument/2006/math" xmlns:v="urn:schemas-microsoft-com:vml" xmlns:wp14="http://schemas.microsoft.com/office/word/2010/wordprocessingDrawing" xmlns:wp="http://schemas.openxmlformats.org/drawingml/2006/wordprocessingDrawing" xmlns:w10="urn:schemas-microsoft-com:office:word" xmlns:w="http://schemas.openxmlformats.org/wordprocessingml/2006/main" xmlns:w14="http://schemas.microsoft.com/office/word/2010/wordml" xmlns:w15="http://schemas.microsoft.com/office/word/2012/wordml" xmlns:w16cid="http://schemas.microsoft.com/office/word/2016/wordml/cid" xmlns:w16se="http://schemas.microsoft.com/office/word/2015/wordml/symex" xmlns:wpg="http://schemas.microsoft.com/office/word/2010/wordprocessingGroup" xmlns:wpi="http://schemas.microsoft.com/office/word/2010/wordprocessingInk" xmlns:wne="http://schemas.microsoft.com/office/word/2006/wordml" xmlns:wps="http://schemas.microsoft.com/office/word/2010/wordprocessingShape" mc:Ignorable="w14 w15 w16se w16cid wp14">
   <w:p>
     <w:pPr>
-      <w:pStyle w:val="Footer"/>
+      <w:pStyle w:val="Sidfot"/>
       <w:tabs>
         <w:tab w:val="clear" w:pos="4536"/>
         <w:tab w:val="clear" w:pos="9072"/>
@@ -5017,7 +4994,7 @@
       <w:rPr>
         <w:lang w:val="en-US"/>
       </w:rPr>
-      <w:t>0</w:t>
+      <w:t>1</w:t>
     </w:r>
     <w:r>
       <w:rPr>
@@ -5094,7 +5071,7 @@
   </w:p>
   <w:p>
     <w:pPr>
-      <w:pStyle w:val="Footer"/>
+      <w:pStyle w:val="Sidfot"/>
       <w:tabs>
         <w:tab w:val="clear" w:pos="4536"/>
         <w:tab w:val="clear" w:pos="9072"/>
@@ -5336,7 +5313,7 @@
     <w:lsdException w:name="Table Web 2" w:semiHidden="1" w:unhideWhenUsed="1"/>
     <w:lsdException w:name="Table Web 3" w:semiHidden="1" w:unhideWhenUsed="1"/>
     <w:lsdException w:name="Balloon Text" w:semiHidden="1" w:unhideWhenUsed="1"/>
-    <w:lsdException w:name="Table Grid" w:semiHidden="1" w:uiPriority="39" w:unhideWhenUsed="1"/>
+    <w:lsdException w:name="Table Grid" w:uiPriority="39"/>
     <w:lsdException w:name="Table Theme" w:semiHidden="1" w:unhideWhenUsed="1"/>
     <w:lsdException w:name="Placeholder Text" w:semiHidden="1"/>
     <w:lsdException w:name="No Spacing" w:uiPriority="1" w:qFormat="1"/>
@@ -5570,13 +5547,13 @@
       <w:sz w:val="20"/>
     </w:rPr>
   </w:style>
-  <w:style w:type="character" w:default="1" w:styleId="DefaultParagraphFont">
+  <w:style w:type="character" w:default="1" w:styleId="Standardstycketeckensnitt">
     <w:name w:val="Default Paragraph Font"/>
     <w:uiPriority w:val="1"/>
     <w:semiHidden/>
     <w:unhideWhenUsed/>
   </w:style>
-  <w:style w:type="table" w:default="1" w:styleId="TableNormal">
+  <w:style w:type="table" w:default="1" w:styleId="Normaltabell">
     <w:name w:val="Normal Table"/>
     <w:uiPriority w:val="99"/>
     <w:semiHidden/>
@@ -5591,15 +5568,15 @@
       </w:tblCellMar>
     </w:tblPr>
   </w:style>
-  <w:style w:type="numbering" w:default="1" w:styleId="NoList">
+  <w:style w:type="numbering" w:default="1" w:styleId="Ingenlista">
     <w:name w:val="No List"/>
     <w:uiPriority w:val="99"/>
     <w:semiHidden/>
     <w:unhideWhenUsed/>
   </w:style>
-  <w:style w:type="table" w:styleId="TableGrid">
+  <w:style w:type="table" w:styleId="Tabellrutnt">
     <w:name w:val="Table Grid"/>
-    <w:basedOn w:val="TableNormal"/>
+    <w:basedOn w:val="Normaltabell"/>
     <w:uiPriority w:val="39"/>
     <w:rsid w:val="00C35751"/>
     <w:pPr>
@@ -5616,10 +5593,10 @@
       </w:tblBorders>
     </w:tblPr>
   </w:style>
-  <w:style w:type="paragraph" w:styleId="HTMLPreformatted">
+  <w:style w:type="paragraph" w:styleId="HTML-frformaterad">
     <w:name w:val="HTML Preformatted"/>
     <w:basedOn w:val="Normal"/>
-    <w:link w:val="HTMLPreformattedChar"/>
+    <w:link w:val="HTML-frformateradChar"/>
     <w:uiPriority w:val="99"/>
     <w:unhideWhenUsed/>
     <w:rsid w:val="007F3C22"/>
@@ -5649,10 +5626,10 @@
       <w:lang w:eastAsia="de-DE"/>
     </w:rPr>
   </w:style>
-  <w:style w:type="character" w:customStyle="1" w:styleId="HTMLPreformattedChar">
-    <w:name w:val="HTML Preformatted Char"/>
-    <w:basedOn w:val="DefaultParagraphFont"/>
-    <w:link w:val="HTMLPreformatted"/>
+  <w:style w:type="character" w:customStyle="1" w:styleId="HTML-frformateradChar">
+    <w:name w:val="HTML - förformaterad Char"/>
+    <w:basedOn w:val="Standardstycketeckensnitt"/>
+    <w:link w:val="HTML-frformaterad"/>
     <w:uiPriority w:val="99"/>
     <w:rsid w:val="007F3C22"/>
     <w:rPr>
@@ -5697,7 +5674,7 @@
   </w:style>
   <w:style w:type="character" w:customStyle="1" w:styleId="CodeChar">
     <w:name w:val="Code Char"/>
-    <w:basedOn w:val="DefaultParagraphFont"/>
+    <w:basedOn w:val="Standardstycketeckensnitt"/>
     <w:link w:val="Code"/>
     <w:rsid w:val="00B27A2B"/>
     <w:rPr>
@@ -5724,7 +5701,7 @@
   </w:style>
   <w:style w:type="character" w:customStyle="1" w:styleId="ExplanationChar">
     <w:name w:val="Explanation Char"/>
-    <w:basedOn w:val="DefaultParagraphFont"/>
+    <w:basedOn w:val="Standardstycketeckensnitt"/>
     <w:link w:val="Explanation"/>
     <w:rsid w:val="00B27A2B"/>
     <w:rPr>
@@ -5735,7 +5712,7 @@
   </w:style>
   <w:style w:type="character" w:customStyle="1" w:styleId="BlockHeaderChar">
     <w:name w:val="Block Header Char"/>
-    <w:basedOn w:val="DefaultParagraphFont"/>
+    <w:basedOn w:val="Standardstycketeckensnitt"/>
     <w:link w:val="BlockHeader"/>
     <w:rsid w:val="00227321"/>
     <w:rPr>
@@ -5744,10 +5721,10 @@
       <w:sz w:val="24"/>
     </w:rPr>
   </w:style>
-  <w:style w:type="paragraph" w:styleId="Header">
+  <w:style w:type="paragraph" w:styleId="Sidhuvud">
     <w:name w:val="header"/>
     <w:basedOn w:val="Normal"/>
-    <w:link w:val="HeaderChar"/>
+    <w:link w:val="SidhuvudChar"/>
     <w:uiPriority w:val="99"/>
     <w:unhideWhenUsed/>
     <w:rsid w:val="00934C1F"/>
@@ -5758,10 +5735,10 @@
       </w:tabs>
     </w:pPr>
   </w:style>
-  <w:style w:type="character" w:customStyle="1" w:styleId="HeaderChar">
-    <w:name w:val="Header Char"/>
-    <w:basedOn w:val="DefaultParagraphFont"/>
-    <w:link w:val="Header"/>
+  <w:style w:type="character" w:customStyle="1" w:styleId="SidhuvudChar">
+    <w:name w:val="Sidhuvud Char"/>
+    <w:basedOn w:val="Standardstycketeckensnitt"/>
+    <w:link w:val="Sidhuvud"/>
     <w:uiPriority w:val="99"/>
     <w:rsid w:val="00934C1F"/>
     <w:rPr>
@@ -5769,10 +5746,10 @@
       <w:sz w:val="20"/>
     </w:rPr>
   </w:style>
-  <w:style w:type="paragraph" w:styleId="Footer">
+  <w:style w:type="paragraph" w:styleId="Sidfot">
     <w:name w:val="footer"/>
     <w:basedOn w:val="Normal"/>
-    <w:link w:val="FooterChar"/>
+    <w:link w:val="SidfotChar"/>
     <w:uiPriority w:val="99"/>
     <w:unhideWhenUsed/>
     <w:rsid w:val="00934C1F"/>
@@ -5783,10 +5760,10 @@
       </w:tabs>
     </w:pPr>
   </w:style>
-  <w:style w:type="character" w:customStyle="1" w:styleId="FooterChar">
-    <w:name w:val="Footer Char"/>
-    <w:basedOn w:val="DefaultParagraphFont"/>
-    <w:link w:val="Footer"/>
+  <w:style w:type="character" w:customStyle="1" w:styleId="SidfotChar">
+    <w:name w:val="Sidfot Char"/>
+    <w:basedOn w:val="Standardstycketeckensnitt"/>
+    <w:link w:val="Sidfot"/>
     <w:uiPriority w:val="99"/>
     <w:rsid w:val="00934C1F"/>
     <w:rPr>
@@ -5794,9 +5771,9 @@
       <w:sz w:val="20"/>
     </w:rPr>
   </w:style>
-  <w:style w:type="character" w:styleId="Hyperlink">
+  <w:style w:type="character" w:styleId="Hyperlnk">
     <w:name w:val="Hyperlink"/>
-    <w:basedOn w:val="DefaultParagraphFont"/>
+    <w:basedOn w:val="Standardstycketeckensnitt"/>
     <w:uiPriority w:val="99"/>
     <w:unhideWhenUsed/>
     <w:rsid w:val="002470EC"/>

</xml_diff>